<commit_message>
add new version relazioine
</commit_message>
<xml_diff>
--- a/Thesis/L-I_Frontespizio-relazione-finale.docx
+++ b/Thesis/L-I_Frontespizio-relazione-finale.docx
@@ -272,9 +272,8 @@
           <w:szCs w:val="52"/>
           <w:lang w:eastAsia="en-US"/>
         </w:rPr>
-        <w:t>RPi</w:t>
-      </w:r>
-      <w:proofErr w:type="spellEnd"/>
+        <w:t>R</w:t>
+      </w:r>
       <w:r>
         <w:rPr>
           <w:rFonts w:ascii="Times New Roman" w:hAnsi="Times New Roman"/>
@@ -282,9 +281,9 @@
           <w:szCs w:val="52"/>
           <w:lang w:eastAsia="en-US"/>
         </w:rPr>
-        <w:t xml:space="preserve"> per </w:t>
-      </w:r>
-      <w:proofErr w:type="gramStart"/>
+        <w:t>aspberry</w:t>
+      </w:r>
+      <w:proofErr w:type="spellEnd"/>
       <w:r>
         <w:rPr>
           <w:rFonts w:ascii="Times New Roman" w:hAnsi="Times New Roman"/>
@@ -292,20 +291,23 @@
           <w:szCs w:val="52"/>
           <w:lang w:eastAsia="en-US"/>
         </w:rPr>
-        <w:t>applicazioni  “</w:t>
-      </w:r>
-      <w:proofErr w:type="spellStart"/>
-      <w:proofErr w:type="gramEnd"/>
-      <w:r>
+        <w:t xml:space="preserve"> Pi</w:t>
+      </w:r>
+    </w:p>
+    <w:p>
+      <w:pPr>
+        <w:autoSpaceDE w:val="0"/>
+        <w:autoSpaceDN w:val="0"/>
+        <w:adjustRightInd w:val="0"/>
+        <w:spacing w:line="240" w:lineRule="auto"/>
+        <w:jc w:val="center"/>
         <w:rPr>
           <w:rFonts w:ascii="Times New Roman" w:hAnsi="Times New Roman"/>
           <w:sz w:val="52"/>
           <w:szCs w:val="52"/>
           <w:lang w:eastAsia="en-US"/>
         </w:rPr>
-        <w:t>aerospace</w:t>
-      </w:r>
-      <w:proofErr w:type="spellEnd"/>
+      </w:pPr>
       <w:r>
         <w:rPr>
           <w:rFonts w:ascii="Times New Roman" w:hAnsi="Times New Roman"/>
@@ -313,7 +315,7 @@
           <w:szCs w:val="52"/>
           <w:lang w:eastAsia="en-US"/>
         </w:rPr>
-        <w:t>-like”</w:t>
+        <w:t xml:space="preserve"> per applicazioni real-time</w:t>
       </w:r>
     </w:p>
     <w:p>
@@ -648,25 +650,7 @@
           <w:sz w:val="32"/>
           <w:szCs w:val="32"/>
         </w:rPr>
-        <w:t>20</w:t>
-      </w:r>
-      <w:r>
-        <w:rPr>
-          <w:rFonts w:ascii="Times New Roman" w:hAnsi="Times New Roman"/>
-          <w:b/>
-          <w:sz w:val="32"/>
-          <w:szCs w:val="32"/>
-        </w:rPr>
-        <w:t>-20</w:t>
-      </w:r>
-      <w:r>
-        <w:rPr>
-          <w:rFonts w:ascii="Times New Roman" w:hAnsi="Times New Roman"/>
-          <w:b/>
-          <w:sz w:val="32"/>
-          <w:szCs w:val="32"/>
-        </w:rPr>
-        <w:t>21</w:t>
+        <w:t>19-2020</w:t>
       </w:r>
     </w:p>
     <w:sectPr>

</xml_diff>

<commit_message>
relaione 09 02 2021
</commit_message>
<xml_diff>
--- a/Thesis/L-I_Frontespizio-relazione-finale.docx
+++ b/Thesis/L-I_Frontespizio-relazione-finale.docx
@@ -22,16 +22,16 @@
           <w:szCs w:val="28"/>
         </w:rPr>
         <w:drawing>
-          <wp:anchor distT="0" distB="0" distL="114300" distR="114300" simplePos="0" relativeHeight="251658240" behindDoc="0" locked="0" layoutInCell="1" allowOverlap="1" wp14:anchorId="42D15FD3" wp14:editId="75560A2D">
+          <wp:anchor distT="0" distB="0" distL="114300" distR="114300" simplePos="0" relativeHeight="251658240" behindDoc="0" locked="0" layoutInCell="1" allowOverlap="1" wp14:anchorId="42D15FD3" wp14:editId="5C095471">
             <wp:simplePos x="0" y="0"/>
             <wp:positionH relativeFrom="column">
-              <wp:posOffset>-615950</wp:posOffset>
+              <wp:posOffset>-276225</wp:posOffset>
             </wp:positionH>
             <wp:positionV relativeFrom="paragraph">
-              <wp:posOffset>-12700</wp:posOffset>
+              <wp:posOffset>-12065</wp:posOffset>
             </wp:positionV>
-            <wp:extent cx="1225550" cy="1257300"/>
-            <wp:effectExtent l="19050" t="0" r="0" b="0"/>
+            <wp:extent cx="1074420" cy="1101725"/>
+            <wp:effectExtent l="0" t="0" r="0" b="0"/>
             <wp:wrapSquare wrapText="bothSides"/>
             <wp:docPr id="3" name="Immagine 1" descr="C:\WINNT\Profiles\poweruser\Desktop\bicocca (1).gif"/>
             <wp:cNvGraphicFramePr>
@@ -56,7 +56,7 @@
                   <pic:spPr bwMode="auto">
                     <a:xfrm>
                       <a:off x="0" y="0"/>
-                      <a:ext cx="1225550" cy="1257300"/>
+                      <a:ext cx="1074420" cy="1101725"/>
                     </a:xfrm>
                     <a:prstGeom prst="rect">
                       <a:avLst/>
@@ -72,6 +72,12 @@
                 </pic:pic>
               </a:graphicData>
             </a:graphic>
+            <wp14:sizeRelH relativeFrom="margin">
+              <wp14:pctWidth>0</wp14:pctWidth>
+            </wp14:sizeRelH>
+            <wp14:sizeRelV relativeFrom="margin">
+              <wp14:pctHeight>0</wp14:pctHeight>
+            </wp14:sizeRelV>
           </wp:anchor>
         </w:drawing>
       </w:r>
@@ -159,28 +165,6 @@
           <w:noProof/>
           <w:sz w:val="28"/>
           <w:szCs w:val="28"/>
-        </w:rPr>
-      </w:pPr>
-    </w:p>
-    <w:p>
-      <w:pPr>
-        <w:autoSpaceDE w:val="0"/>
-        <w:autoSpaceDN w:val="0"/>
-        <w:adjustRightInd w:val="0"/>
-        <w:spacing w:line="240" w:lineRule="auto"/>
-        <w:rPr>
-          <w:rFonts w:ascii="Times New Roman" w:hAnsi="Times New Roman"/>
-        </w:rPr>
-      </w:pPr>
-    </w:p>
-    <w:p>
-      <w:pPr>
-        <w:autoSpaceDE w:val="0"/>
-        <w:autoSpaceDN w:val="0"/>
-        <w:adjustRightInd w:val="0"/>
-        <w:spacing w:line="240" w:lineRule="auto"/>
-        <w:rPr>
-          <w:rFonts w:ascii="Times New Roman" w:hAnsi="Times New Roman"/>
         </w:rPr>
       </w:pPr>
     </w:p>
@@ -250,49 +234,8 @@
         <w:jc w:val="center"/>
         <w:rPr>
           <w:rFonts w:ascii="Times New Roman" w:hAnsi="Times New Roman"/>
-          <w:sz w:val="52"/>
-          <w:szCs w:val="52"/>
-          <w:lang w:eastAsia="en-US"/>
-        </w:rPr>
-      </w:pPr>
-      <w:r>
-        <w:rPr>
-          <w:rFonts w:ascii="Times New Roman" w:hAnsi="Times New Roman"/>
-          <w:sz w:val="52"/>
-          <w:szCs w:val="52"/>
-          <w:lang w:eastAsia="en-US"/>
-        </w:rPr>
-        <w:t xml:space="preserve">RTEMS su </w:t>
-      </w:r>
-      <w:proofErr w:type="spellStart"/>
-      <w:r>
-        <w:rPr>
-          <w:rFonts w:ascii="Times New Roman" w:hAnsi="Times New Roman"/>
-          <w:sz w:val="52"/>
-          <w:szCs w:val="52"/>
-          <w:lang w:eastAsia="en-US"/>
-        </w:rPr>
-        <w:t>R</w:t>
-      </w:r>
-      <w:r>
-        <w:rPr>
-          <w:rFonts w:ascii="Times New Roman" w:hAnsi="Times New Roman"/>
-          <w:sz w:val="52"/>
-          <w:szCs w:val="52"/>
-          <w:lang w:eastAsia="en-US"/>
-        </w:rPr>
-        <w:t>aspberry</w:t>
-      </w:r>
-      <w:proofErr w:type="spellEnd"/>
-      <w:r>
-        <w:rPr>
-          <w:rFonts w:ascii="Times New Roman" w:hAnsi="Times New Roman"/>
-          <w:sz w:val="52"/>
-          <w:szCs w:val="52"/>
-          <w:lang w:eastAsia="en-US"/>
-        </w:rPr>
-        <w:t xml:space="preserve"> Pi</w:t>
-      </w:r>
+        </w:rPr>
+      </w:pPr>
     </w:p>
     <w:p>
       <w:pPr>
@@ -303,18 +246,82 @@
         <w:jc w:val="center"/>
         <w:rPr>
           <w:rFonts w:ascii="Times New Roman" w:hAnsi="Times New Roman"/>
-          <w:sz w:val="52"/>
-          <w:szCs w:val="52"/>
+          <w:sz w:val="48"/>
+          <w:szCs w:val="48"/>
           <w:lang w:eastAsia="en-US"/>
         </w:rPr>
       </w:pPr>
       <w:r>
         <w:rPr>
           <w:rFonts w:ascii="Times New Roman" w:hAnsi="Times New Roman"/>
-          <w:sz w:val="52"/>
-          <w:szCs w:val="52"/>
+          <w:sz w:val="48"/>
+          <w:szCs w:val="48"/>
           <w:lang w:eastAsia="en-US"/>
         </w:rPr>
+        <w:t xml:space="preserve">RTEMS su </w:t>
+      </w:r>
+      <w:proofErr w:type="spellStart"/>
+      <w:r>
+        <w:rPr>
+          <w:rFonts w:ascii="Times New Roman" w:hAnsi="Times New Roman"/>
+          <w:sz w:val="48"/>
+          <w:szCs w:val="48"/>
+          <w:lang w:eastAsia="en-US"/>
+        </w:rPr>
+        <w:t>R</w:t>
+      </w:r>
+      <w:r>
+        <w:rPr>
+          <w:rFonts w:ascii="Times New Roman" w:hAnsi="Times New Roman"/>
+          <w:sz w:val="48"/>
+          <w:szCs w:val="48"/>
+          <w:lang w:eastAsia="en-US"/>
+        </w:rPr>
+        <w:t>aspberry</w:t>
+      </w:r>
+      <w:proofErr w:type="spellEnd"/>
+      <w:r>
+        <w:rPr>
+          <w:rFonts w:ascii="Times New Roman" w:hAnsi="Times New Roman"/>
+          <w:sz w:val="48"/>
+          <w:szCs w:val="48"/>
+          <w:lang w:eastAsia="en-US"/>
+        </w:rPr>
+        <w:t xml:space="preserve"> </w:t>
+      </w:r>
+      <w:proofErr w:type="spellStart"/>
+      <w:r>
+        <w:rPr>
+          <w:rFonts w:ascii="Times New Roman" w:hAnsi="Times New Roman"/>
+          <w:sz w:val="48"/>
+          <w:szCs w:val="48"/>
+          <w:lang w:eastAsia="en-US"/>
+        </w:rPr>
+        <w:t>Pi</w:t>
+      </w:r>
+      <w:proofErr w:type="spellEnd"/>
+    </w:p>
+    <w:p>
+      <w:pPr>
+        <w:autoSpaceDE w:val="0"/>
+        <w:autoSpaceDN w:val="0"/>
+        <w:adjustRightInd w:val="0"/>
+        <w:spacing w:line="240" w:lineRule="auto"/>
+        <w:jc w:val="center"/>
+        <w:rPr>
+          <w:rFonts w:ascii="Times New Roman" w:hAnsi="Times New Roman"/>
+          <w:sz w:val="48"/>
+          <w:szCs w:val="48"/>
+          <w:lang w:eastAsia="en-US"/>
+        </w:rPr>
+      </w:pPr>
+      <w:r>
+        <w:rPr>
+          <w:rFonts w:ascii="Times New Roman" w:hAnsi="Times New Roman"/>
+          <w:sz w:val="48"/>
+          <w:szCs w:val="48"/>
+          <w:lang w:eastAsia="en-US"/>
+        </w:rPr>
         <w:t xml:space="preserve"> per applicazioni real-time</w:t>
       </w:r>
     </w:p>
@@ -358,25 +365,35 @@
       <w:pPr>
         <w:rPr>
           <w:rFonts w:ascii="Times New Roman" w:hAnsi="Times New Roman"/>
-          <w:iCs/>
-          <w:sz w:val="32"/>
-          <w:szCs w:val="32"/>
-        </w:rPr>
-      </w:pPr>
-      <w:r>
-        <w:rPr>
-          <w:rFonts w:ascii="Times New Roman" w:hAnsi="Times New Roman"/>
-          <w:b/>
-          <w:sz w:val="32"/>
-          <w:szCs w:val="32"/>
+          <w:sz w:val="28"/>
+          <w:szCs w:val="28"/>
+        </w:rPr>
+      </w:pPr>
+    </w:p>
+    <w:p>
+      <w:pPr>
+        <w:rPr>
+          <w:rFonts w:ascii="Times New Roman" w:hAnsi="Times New Roman"/>
+          <w:iCs/>
+          <w:sz w:val="28"/>
+          <w:szCs w:val="28"/>
+          <w:u w:val="single"/>
+        </w:rPr>
+      </w:pPr>
+      <w:r>
+        <w:rPr>
+          <w:rFonts w:ascii="Times New Roman" w:hAnsi="Times New Roman"/>
+          <w:b/>
+          <w:sz w:val="28"/>
+          <w:szCs w:val="28"/>
         </w:rPr>
         <w:t>Relatore</w:t>
       </w:r>
       <w:r>
         <w:rPr>
           <w:rFonts w:ascii="Times New Roman" w:hAnsi="Times New Roman"/>
-          <w:sz w:val="32"/>
-          <w:szCs w:val="32"/>
+          <w:sz w:val="28"/>
+          <w:szCs w:val="28"/>
         </w:rPr>
         <w:t xml:space="preserve">: </w:t>
       </w:r>
@@ -384,8 +401,8 @@
         <w:rPr>
           <w:rFonts w:ascii="Times New Roman" w:hAnsi="Times New Roman"/>
           <w:iCs/>
-          <w:sz w:val="32"/>
-          <w:szCs w:val="32"/>
+          <w:sz w:val="28"/>
+          <w:szCs w:val="28"/>
         </w:rPr>
         <w:t>Prof. Domenico Giorgio Sorrenti</w:t>
       </w:r>
@@ -395,24 +412,42 @@
         <w:rPr>
           <w:rFonts w:ascii="Times New Roman" w:hAnsi="Times New Roman"/>
           <w:iCs/>
-          <w:sz w:val="32"/>
-          <w:szCs w:val="32"/>
-        </w:rPr>
-      </w:pPr>
-      <w:r>
-        <w:rPr>
-          <w:rFonts w:ascii="Times New Roman" w:hAnsi="Times New Roman"/>
-          <w:b/>
-          <w:sz w:val="32"/>
-          <w:szCs w:val="32"/>
-        </w:rPr>
-        <w:t>Co-relatore</w:t>
-      </w:r>
-      <w:r>
-        <w:rPr>
-          <w:rFonts w:ascii="Times New Roman" w:hAnsi="Times New Roman"/>
-          <w:sz w:val="32"/>
-          <w:szCs w:val="32"/>
+          <w:sz w:val="28"/>
+          <w:szCs w:val="28"/>
+        </w:rPr>
+      </w:pPr>
+      <w:r>
+        <w:rPr>
+          <w:rFonts w:ascii="Times New Roman" w:hAnsi="Times New Roman"/>
+          <w:b/>
+          <w:sz w:val="28"/>
+          <w:szCs w:val="28"/>
+        </w:rPr>
+        <w:t>Co</w:t>
+      </w:r>
+      <w:r>
+        <w:rPr>
+          <w:rFonts w:ascii="Times New Roman" w:hAnsi="Times New Roman"/>
+          <w:b/>
+          <w:sz w:val="28"/>
+          <w:szCs w:val="28"/>
+        </w:rPr>
+        <w:t>r</w:t>
+      </w:r>
+      <w:r>
+        <w:rPr>
+          <w:rFonts w:ascii="Times New Roman" w:hAnsi="Times New Roman"/>
+          <w:b/>
+          <w:sz w:val="28"/>
+          <w:szCs w:val="28"/>
+        </w:rPr>
+        <w:t>relatore</w:t>
+      </w:r>
+      <w:r>
+        <w:rPr>
+          <w:rFonts w:ascii="Times New Roman" w:hAnsi="Times New Roman"/>
+          <w:sz w:val="28"/>
+          <w:szCs w:val="28"/>
         </w:rPr>
         <w:t xml:space="preserve">: </w:t>
       </w:r>
@@ -420,8 +455,56 @@
         <w:rPr>
           <w:rFonts w:ascii="Times New Roman" w:hAnsi="Times New Roman"/>
           <w:iCs/>
-          <w:sz w:val="32"/>
-          <w:szCs w:val="32"/>
+          <w:sz w:val="28"/>
+          <w:szCs w:val="28"/>
+        </w:rPr>
+        <w:t>Ing. Fabrizio Bernardini</w:t>
+      </w:r>
+      <w:r>
+        <w:rPr>
+          <w:rFonts w:ascii="Times New Roman" w:hAnsi="Times New Roman"/>
+          <w:iCs/>
+          <w:sz w:val="28"/>
+          <w:szCs w:val="28"/>
+        </w:rPr>
+        <w:t>, FBIS</w:t>
+      </w:r>
+    </w:p>
+    <w:p>
+      <w:pPr>
+        <w:rPr>
+          <w:rFonts w:ascii="Times New Roman" w:hAnsi="Times New Roman"/>
+          <w:iCs/>
+          <w:sz w:val="28"/>
+          <w:szCs w:val="28"/>
+        </w:rPr>
+      </w:pPr>
+      <w:r>
+        <w:rPr>
+          <w:rFonts w:ascii="Times New Roman" w:hAnsi="Times New Roman"/>
+          <w:b/>
+          <w:bCs/>
+          <w:iCs/>
+          <w:sz w:val="28"/>
+          <w:szCs w:val="28"/>
+        </w:rPr>
+        <w:t>Tutor aziendale</w:t>
+      </w:r>
+      <w:r>
+        <w:rPr>
+          <w:rFonts w:ascii="Times New Roman" w:hAnsi="Times New Roman"/>
+          <w:iCs/>
+          <w:sz w:val="28"/>
+          <w:szCs w:val="28"/>
+        </w:rPr>
+        <w:t xml:space="preserve">: </w:t>
+      </w:r>
+      <w:r>
+        <w:rPr>
+          <w:rFonts w:ascii="Times New Roman" w:hAnsi="Times New Roman"/>
+          <w:iCs/>
+          <w:sz w:val="28"/>
+          <w:szCs w:val="28"/>
         </w:rPr>
         <w:t xml:space="preserve">Prof. Pietro </w:t>
       </w:r>
@@ -430,8 +513,8 @@
         <w:rPr>
           <w:rFonts w:ascii="Times New Roman" w:hAnsi="Times New Roman"/>
           <w:iCs/>
-          <w:sz w:val="32"/>
-          <w:szCs w:val="32"/>
+          <w:sz w:val="28"/>
+          <w:szCs w:val="28"/>
         </w:rPr>
         <w:t>Braione</w:t>
       </w:r>
@@ -442,38 +525,8 @@
         <w:rPr>
           <w:rFonts w:ascii="Times New Roman" w:hAnsi="Times New Roman"/>
           <w:iCs/>
-          <w:sz w:val="32"/>
-          <w:szCs w:val="32"/>
-        </w:rPr>
-      </w:pPr>
-      <w:r>
-        <w:rPr>
-          <w:rFonts w:ascii="Times New Roman" w:hAnsi="Times New Roman"/>
-          <w:b/>
-          <w:bCs/>
-          <w:iCs/>
-          <w:sz w:val="32"/>
-          <w:szCs w:val="32"/>
-        </w:rPr>
-        <w:t>Tutor aziendale</w:t>
-      </w:r>
-      <w:r>
-        <w:rPr>
-          <w:rFonts w:ascii="Times New Roman" w:hAnsi="Times New Roman"/>
-          <w:iCs/>
-          <w:sz w:val="32"/>
-          <w:szCs w:val="32"/>
-        </w:rPr>
-        <w:t>: Ing. Fabrizio Bernardini</w:t>
-      </w:r>
-    </w:p>
-    <w:p>
-      <w:pPr>
-        <w:rPr>
-          <w:rFonts w:ascii="Times New Roman" w:hAnsi="Times New Roman"/>
-          <w:iCs/>
-          <w:sz w:val="32"/>
-          <w:szCs w:val="32"/>
+          <w:sz w:val="28"/>
+          <w:szCs w:val="28"/>
         </w:rPr>
       </w:pPr>
     </w:p>
@@ -482,11 +535,106 @@
         <w:tabs>
           <w:tab w:val="left" w:pos="6060"/>
         </w:tabs>
-        <w:spacing w:after="120" w:line="240" w:lineRule="auto"/>
+        <w:spacing w:after="120" w:line="276" w:lineRule="auto"/>
         <w:jc w:val="left"/>
         <w:rPr>
           <w:rFonts w:ascii="Times New Roman" w:hAnsi="Times New Roman"/>
           <w:b/>
+          <w:sz w:val="36"/>
+          <w:szCs w:val="36"/>
+        </w:rPr>
+      </w:pPr>
+    </w:p>
+    <w:p>
+      <w:pPr>
+        <w:spacing w:after="120" w:line="276" w:lineRule="auto"/>
+        <w:jc w:val="right"/>
+        <w:rPr>
+          <w:rFonts w:ascii="Times New Roman" w:hAnsi="Times New Roman"/>
+          <w:b/>
+          <w:sz w:val="28"/>
+          <w:szCs w:val="28"/>
+        </w:rPr>
+      </w:pPr>
+      <w:r>
+        <w:rPr>
+          <w:rFonts w:ascii="Times New Roman" w:hAnsi="Times New Roman"/>
+          <w:b/>
+          <w:sz w:val="28"/>
+          <w:szCs w:val="28"/>
+        </w:rPr>
+        <w:t>Relazione della prova finale di:</w:t>
+      </w:r>
+    </w:p>
+    <w:p>
+      <w:pPr>
+        <w:spacing w:line="276" w:lineRule="auto"/>
+        <w:ind w:left="5664"/>
+        <w:jc w:val="right"/>
+        <w:rPr>
+          <w:rFonts w:ascii="Times New Roman" w:hAnsi="Times New Roman"/>
+          <w:iCs/>
+          <w:sz w:val="28"/>
+          <w:szCs w:val="28"/>
+        </w:rPr>
+      </w:pPr>
+      <w:r>
+        <w:rPr>
+          <w:rFonts w:ascii="Times New Roman" w:hAnsi="Times New Roman"/>
+          <w:iCs/>
+          <w:sz w:val="28"/>
+          <w:szCs w:val="28"/>
+        </w:rPr>
+        <w:t>Clark Ezpeleta</w:t>
+      </w:r>
+    </w:p>
+    <w:p>
+      <w:pPr>
+        <w:spacing w:line="276" w:lineRule="auto"/>
+        <w:ind w:left="5664"/>
+        <w:jc w:val="right"/>
+        <w:rPr>
+          <w:rFonts w:ascii="Times New Roman" w:hAnsi="Times New Roman"/>
+          <w:iCs/>
+          <w:sz w:val="28"/>
+          <w:szCs w:val="28"/>
+        </w:rPr>
+      </w:pPr>
+      <w:r>
+        <w:rPr>
+          <w:rFonts w:ascii="Times New Roman" w:hAnsi="Times New Roman"/>
+          <w:iCs/>
+          <w:sz w:val="28"/>
+          <w:szCs w:val="28"/>
+        </w:rPr>
+        <w:t>Matr</w:t>
+      </w:r>
+      <w:r>
+        <w:rPr>
+          <w:rFonts w:ascii="Times New Roman" w:hAnsi="Times New Roman"/>
+          <w:iCs/>
+          <w:sz w:val="28"/>
+          <w:szCs w:val="28"/>
+        </w:rPr>
+        <w:t xml:space="preserve">icola </w:t>
+      </w:r>
+      <w:r>
+        <w:rPr>
+          <w:rFonts w:ascii="Times New Roman" w:hAnsi="Times New Roman"/>
+          <w:iCs/>
+          <w:sz w:val="28"/>
+          <w:szCs w:val="28"/>
+        </w:rPr>
+        <w:t>832972</w:t>
+      </w:r>
+    </w:p>
+    <w:p>
+      <w:pPr>
+        <w:ind w:left="5664"/>
+        <w:jc w:val="right"/>
+        <w:rPr>
+          <w:rFonts w:ascii="Times New Roman" w:hAnsi="Times New Roman"/>
+          <w:iCs/>
           <w:sz w:val="32"/>
           <w:szCs w:val="32"/>
         </w:rPr>
@@ -494,168 +642,99 @@
     </w:p>
     <w:p>
       <w:pPr>
-        <w:spacing w:after="120" w:line="240" w:lineRule="auto"/>
-        <w:jc w:val="right"/>
-        <w:rPr>
-          <w:rFonts w:ascii="Times New Roman" w:hAnsi="Times New Roman"/>
-          <w:b/>
+        <w:rPr>
+          <w:rFonts w:ascii="Times New Roman" w:hAnsi="Times New Roman"/>
           <w:sz w:val="32"/>
           <w:szCs w:val="32"/>
         </w:rPr>
       </w:pPr>
-      <w:r>
-        <w:rPr>
-          <w:rFonts w:ascii="Times New Roman" w:hAnsi="Times New Roman"/>
-          <w:b/>
+    </w:p>
+    <w:p>
+      <w:pPr>
+        <w:rPr>
+          <w:rFonts w:ascii="Times New Roman" w:hAnsi="Times New Roman"/>
           <w:sz w:val="32"/>
           <w:szCs w:val="32"/>
         </w:rPr>
-        <w:t>Relazione della prova finale di:</w:t>
-      </w:r>
-    </w:p>
-    <w:p>
-      <w:pPr>
-        <w:ind w:left="5664"/>
-        <w:jc w:val="right"/>
-        <w:rPr>
-          <w:rFonts w:ascii="Times New Roman" w:hAnsi="Times New Roman"/>
-          <w:iCs/>
+      </w:pPr>
+    </w:p>
+    <w:p>
+      <w:pPr>
+        <w:rPr>
+          <w:rFonts w:ascii="Times New Roman" w:hAnsi="Times New Roman"/>
           <w:sz w:val="32"/>
           <w:szCs w:val="32"/>
         </w:rPr>
       </w:pPr>
-      <w:r>
-        <w:rPr>
-          <w:rFonts w:ascii="Times New Roman" w:hAnsi="Times New Roman"/>
-          <w:iCs/>
+    </w:p>
+    <w:p>
+      <w:pPr>
+        <w:jc w:val="center"/>
+        <w:rPr>
+          <w:rFonts w:ascii="Times New Roman" w:hAnsi="Times New Roman"/>
+          <w:b/>
           <w:sz w:val="32"/>
           <w:szCs w:val="32"/>
         </w:rPr>
-        <w:t>Clark Ezpeleta</w:t>
-      </w:r>
-    </w:p>
-    <w:p>
-      <w:pPr>
-        <w:ind w:left="5664"/>
-        <w:jc w:val="right"/>
-        <w:rPr>
-          <w:rFonts w:ascii="Times New Roman" w:hAnsi="Times New Roman"/>
-          <w:iCs/>
+      </w:pPr>
+      <w:r>
+        <w:rPr>
+          <w:rFonts w:ascii="Times New Roman" w:hAnsi="Times New Roman"/>
+          <w:b/>
           <w:sz w:val="32"/>
           <w:szCs w:val="32"/>
         </w:rPr>
-      </w:pPr>
-      <w:r>
-        <w:rPr>
-          <w:rFonts w:ascii="Times New Roman" w:hAnsi="Times New Roman"/>
-          <w:iCs/>
+        <w:t>Anno A</w:t>
+      </w:r>
+      <w:r>
+        <w:rPr>
+          <w:rFonts w:ascii="Times New Roman" w:hAnsi="Times New Roman"/>
+          <w:b/>
           <w:sz w:val="32"/>
           <w:szCs w:val="32"/>
         </w:rPr>
-        <w:t>Matr</w:t>
-      </w:r>
-      <w:r>
-        <w:rPr>
-          <w:rFonts w:ascii="Times New Roman" w:hAnsi="Times New Roman"/>
-          <w:iCs/>
+        <w:t>ccad</w:t>
+      </w:r>
+      <w:r>
+        <w:rPr>
+          <w:rFonts w:ascii="Times New Roman" w:hAnsi="Times New Roman"/>
+          <w:b/>
           <w:sz w:val="32"/>
           <w:szCs w:val="32"/>
         </w:rPr>
-        <w:t xml:space="preserve">icola </w:t>
-      </w:r>
-      <w:r>
-        <w:rPr>
-          <w:rFonts w:ascii="Times New Roman" w:hAnsi="Times New Roman"/>
-          <w:iCs/>
+        <w:t>e</w:t>
+      </w:r>
+      <w:r>
+        <w:rPr>
+          <w:rFonts w:ascii="Times New Roman" w:hAnsi="Times New Roman"/>
+          <w:b/>
           <w:sz w:val="32"/>
           <w:szCs w:val="32"/>
         </w:rPr>
-        <w:t>832972</w:t>
-      </w:r>
-    </w:p>
-    <w:p>
-      <w:pPr>
-        <w:ind w:left="5664"/>
-        <w:jc w:val="right"/>
-        <w:rPr>
-          <w:rFonts w:ascii="Times New Roman" w:hAnsi="Times New Roman"/>
-          <w:iCs/>
+        <w:t xml:space="preserve">mico </w:t>
+      </w:r>
+      <w:r>
+        <w:rPr>
+          <w:rFonts w:ascii="Times New Roman" w:hAnsi="Times New Roman"/>
+          <w:b/>
           <w:sz w:val="32"/>
           <w:szCs w:val="32"/>
         </w:rPr>
-      </w:pPr>
-    </w:p>
-    <w:p>
-      <w:pPr>
-        <w:ind w:left="5664"/>
-        <w:jc w:val="right"/>
-        <w:rPr>
-          <w:rFonts w:ascii="Times New Roman" w:hAnsi="Times New Roman"/>
-          <w:iCs/>
+        <w:t>20</w:t>
+      </w:r>
+      <w:r>
+        <w:rPr>
+          <w:rFonts w:ascii="Times New Roman" w:hAnsi="Times New Roman"/>
+          <w:b/>
           <w:sz w:val="32"/>
           <w:szCs w:val="32"/>
         </w:rPr>
-      </w:pPr>
-    </w:p>
-    <w:p>
-      <w:pPr>
-        <w:rPr>
-          <w:rFonts w:ascii="Times New Roman" w:hAnsi="Times New Roman"/>
-          <w:sz w:val="32"/>
-          <w:szCs w:val="32"/>
-        </w:rPr>
-      </w:pPr>
-    </w:p>
-    <w:p>
-      <w:pPr>
-        <w:jc w:val="center"/>
-        <w:rPr>
-          <w:rFonts w:ascii="Times New Roman" w:hAnsi="Times New Roman"/>
-          <w:b/>
-          <w:sz w:val="32"/>
-          <w:szCs w:val="32"/>
-        </w:rPr>
-      </w:pPr>
-      <w:r>
-        <w:rPr>
-          <w:rFonts w:ascii="Times New Roman" w:hAnsi="Times New Roman"/>
-          <w:b/>
-          <w:sz w:val="32"/>
-          <w:szCs w:val="32"/>
-        </w:rPr>
-        <w:t>Anno A</w:t>
-      </w:r>
-      <w:r>
-        <w:rPr>
-          <w:rFonts w:ascii="Times New Roman" w:hAnsi="Times New Roman"/>
-          <w:b/>
-          <w:sz w:val="32"/>
-          <w:szCs w:val="32"/>
-        </w:rPr>
-        <w:t xml:space="preserve">ccademico </w:t>
-      </w:r>
-      <w:r>
-        <w:rPr>
-          <w:rFonts w:ascii="Times New Roman" w:hAnsi="Times New Roman"/>
-          <w:b/>
-          <w:sz w:val="32"/>
-          <w:szCs w:val="32"/>
-        </w:rPr>
-        <w:t>20</w:t>
-      </w:r>
-      <w:r>
-        <w:rPr>
-          <w:rFonts w:ascii="Times New Roman" w:hAnsi="Times New Roman"/>
-          <w:b/>
-          <w:sz w:val="32"/>
-          <w:szCs w:val="32"/>
-        </w:rPr>
         <w:t>19-2020</w:t>
       </w:r>
     </w:p>
     <w:sectPr>
-      <w:pgSz w:w="12240" w:h="15840"/>
-      <w:pgMar w:top="1440" w:right="1800" w:bottom="426" w:left="1800" w:header="720" w:footer="720" w:gutter="0"/>
+      <w:pgSz w:w="11906" w:h="16838" w:code="9"/>
+      <w:pgMar w:top="1702" w:right="1440" w:bottom="1134" w:left="1800" w:header="720" w:footer="720" w:gutter="0"/>
       <w:cols w:space="720"/>
       <w:docGrid w:linePitch="360"/>
     </w:sectPr>

</xml_diff>